<commit_message>
Relation of Basel Problem with Omega Contant | (15:21 (W . I . B [Waktu Indonesia bagian Barat]), 06/01/2026), Batam, Kepulauan Riau, Indonesia | #WARGABANTUWARGA #ACAB #LAWANPEMERINTAHINDONESIAKORUPPENINDASRAKYATINDONESIADENGANPENGETAHUAN #NUSANTARABERSATU #JANGANMAUDIADUDOMBAOLEHINTEL #NUSANTARAHOMODEUS #BHINNEKATUNGGALIKA
Relation of Basel Problem with Omega Contant | (15:21 (W . I . B [Waktu Indonesia bagian Barat]), 06/01/2026), Batam, Kepulauan Riau, Indonesia | #WARGABANTUWARGA #ACAB #LAWANPEMERINTAHINDONESIAKORUPPENINDASRAKYATINDONESIADENGANPENGETAHUAN #NUSANTARABERSATU #JANGANMAUDIADUDOMBAOLEHINTEL #NUSANTARAHOMODEUS #BHINNEKATUNGGALIKA
</commit_message>
<xml_diff>
--- a/Relation of Basel Problem with Omega Contant.docx
+++ b/Relation of Basel Problem with Omega Contant.docx
@@ -19,8 +19,18 @@
           <w:sz w:val="24"/>
           <w:szCs w:val="24"/>
         </w:rPr>
-        <w:t>Relation of Basel Problem with Omega Contant</w:t>
+        <w:t xml:space="preserve">Relation of Basel Problem with Omega </w:t>
       </w:r>
+      <w:proofErr w:type="spellStart"/>
+      <w:r>
+        <w:rPr>
+          <w:rFonts w:ascii="Times New Roman" w:eastAsiaTheme="minorEastAsia" w:hAnsi="Times New Roman" w:cs="Times New Roman"/>
+          <w:sz w:val="24"/>
+          <w:szCs w:val="24"/>
+        </w:rPr>
+        <w:t>Contant</w:t>
+      </w:r>
+      <w:proofErr w:type="spellEnd"/>
     </w:p>
     <w:p>
       <w:pPr>
@@ -33,6 +43,7 @@
           <w:lang w:val="id-ID"/>
         </w:rPr>
       </w:pPr>
+      <w:proofErr w:type="spellStart"/>
       <w:r>
         <w:rPr>
           <w:rFonts w:ascii="Times New Roman" w:eastAsiaTheme="minorEastAsia" w:hAnsi="Times New Roman" w:cs="Times New Roman"/>
@@ -40,7 +51,37 @@
           <w:szCs w:val="24"/>
           <w:lang w:val="id-ID"/>
         </w:rPr>
-        <w:t>by : Samuel Hasiholan Omega Purba, S. Tr. T.</w:t>
+        <w:t>by</w:t>
+      </w:r>
+      <w:proofErr w:type="spellEnd"/>
+      <w:r>
+        <w:rPr>
+          <w:rFonts w:ascii="Times New Roman" w:eastAsiaTheme="minorEastAsia" w:hAnsi="Times New Roman" w:cs="Times New Roman"/>
+          <w:sz w:val="24"/>
+          <w:szCs w:val="24"/>
+          <w:lang w:val="id-ID"/>
+        </w:rPr>
+        <w:t xml:space="preserve"> : Samuel Hasiholan Omega Purba, S. </w:t>
+      </w:r>
+      <w:proofErr w:type="spellStart"/>
+      <w:r>
+        <w:rPr>
+          <w:rFonts w:ascii="Times New Roman" w:eastAsiaTheme="minorEastAsia" w:hAnsi="Times New Roman" w:cs="Times New Roman"/>
+          <w:sz w:val="24"/>
+          <w:szCs w:val="24"/>
+          <w:lang w:val="id-ID"/>
+        </w:rPr>
+        <w:t>Tr</w:t>
+      </w:r>
+      <w:proofErr w:type="spellEnd"/>
+      <w:r>
+        <w:rPr>
+          <w:rFonts w:ascii="Times New Roman" w:eastAsiaTheme="minorEastAsia" w:hAnsi="Times New Roman" w:cs="Times New Roman"/>
+          <w:sz w:val="24"/>
+          <w:szCs w:val="24"/>
+          <w:lang w:val="id-ID"/>
+        </w:rPr>
+        <w:t>. T.</w:t>
       </w:r>
     </w:p>
     <w:p>
@@ -75,6 +116,7 @@
           <w:lang w:val="id-ID"/>
         </w:rPr>
       </w:pPr>
+      <w:proofErr w:type="spellStart"/>
       <w:r>
         <w:rPr>
           <w:rFonts w:ascii="Times New Roman" w:eastAsiaTheme="minorEastAsia" w:hAnsi="Times New Roman" w:cs="Times New Roman"/>
@@ -82,7 +124,17 @@
           <w:szCs w:val="24"/>
           <w:lang w:val="id-ID"/>
         </w:rPr>
-        <w:t>Prodi Teknik Robotika dan Kecerdasan buatan</w:t>
+        <w:t>Prodi</w:t>
+      </w:r>
+      <w:proofErr w:type="spellEnd"/>
+      <w:r>
+        <w:rPr>
+          <w:rFonts w:ascii="Times New Roman" w:eastAsiaTheme="minorEastAsia" w:hAnsi="Times New Roman" w:cs="Times New Roman"/>
+          <w:sz w:val="24"/>
+          <w:szCs w:val="24"/>
+          <w:lang w:val="id-ID"/>
+        </w:rPr>
+        <w:t xml:space="preserve"> Teknik Robotika dan Kecerdasan buatan</w:t>
       </w:r>
     </w:p>
     <w:p>
@@ -236,16 +288,8 @@
               </m:ctrlPr>
             </m:dPr>
             <m:e>
-              <m:r>
-                <w:rPr>
-                  <w:rFonts w:ascii="Cambria Math" w:hAnsi="Cambria Math" w:cs="Times New Roman"/>
-                  <w:sz w:val="24"/>
-                  <w:szCs w:val="24"/>
-                </w:rPr>
-                <m:t xml:space="preserve">π × </m:t>
-              </m:r>
-              <m:d>
-                <m:dPr>
+              <m:f>
+                <m:fPr>
                   <m:ctrlPr>
                     <w:rPr>
                       <w:rFonts w:ascii="Cambria Math" w:hAnsi="Cambria Math" w:cs="Times New Roman"/>
@@ -254,26 +298,52 @@
                       <w:szCs w:val="24"/>
                     </w:rPr>
                   </m:ctrlPr>
-                </m:dPr>
-                <m:e>
+                </m:fPr>
+                <m:num>
                   <m:r>
                     <w:rPr>
                       <w:rFonts w:ascii="Cambria Math" w:hAnsi="Cambria Math" w:cs="Times New Roman"/>
                       <w:sz w:val="24"/>
                       <w:szCs w:val="24"/>
                     </w:rPr>
-                    <m:t xml:space="preserve"> -</m:t>
+                    <m:t>1</m:t>
                   </m:r>
-                  <m:r>
-                    <w:rPr>
-                      <w:rFonts w:ascii="Cambria Math" w:hAnsi="Cambria Math" w:cs="Times New Roman"/>
-                      <w:sz w:val="24"/>
-                      <w:szCs w:val="24"/>
-                    </w:rPr>
-                    <m:t>Omega</m:t>
-                  </m:r>
-                </m:e>
-              </m:d>
+                </m:num>
+                <m:den>
+                  <m:sSup>
+                    <m:sSupPr>
+                      <m:ctrlPr>
+                        <w:rPr>
+                          <w:rFonts w:ascii="Cambria Math" w:hAnsi="Cambria Math" w:cs="Times New Roman"/>
+                          <w:i/>
+                          <w:sz w:val="24"/>
+                          <w:szCs w:val="24"/>
+                        </w:rPr>
+                      </m:ctrlPr>
+                    </m:sSupPr>
+                    <m:e>
+                      <m:r>
+                        <w:rPr>
+                          <w:rFonts w:ascii="Cambria Math" w:hAnsi="Cambria Math" w:cs="Times New Roman"/>
+                          <w:sz w:val="24"/>
+                          <w:szCs w:val="24"/>
+                        </w:rPr>
+                        <m:t>π</m:t>
+                      </m:r>
+                    </m:e>
+                    <m:sup>
+                      <m:r>
+                        <w:rPr>
+                          <w:rFonts w:ascii="Cambria Math" w:hAnsi="Cambria Math" w:cs="Times New Roman"/>
+                          <w:sz w:val="24"/>
+                          <w:szCs w:val="24"/>
+                        </w:rPr>
+                        <m:t>2</m:t>
+                      </m:r>
+                    </m:sup>
+                  </m:sSup>
+                </m:den>
+              </m:f>
             </m:e>
           </m:d>
         </m:oMath>
@@ -296,7 +366,7 @@
         <w:spacing w:line="360" w:lineRule="auto"/>
         <w:jc w:val="center"/>
         <w:rPr>
-          <w:rFonts w:ascii="Times New Roman" w:eastAsiaTheme="minorEastAsia" w:hAnsi="Times New Roman" w:cs="Times New Roman"/>
+          <w:rFonts w:ascii="Times New Roman" w:hAnsi="Times New Roman" w:cs="Times New Roman"/>
           <w:sz w:val="24"/>
           <w:szCs w:val="24"/>
         </w:rPr>
@@ -323,6 +393,151 @@
               </m:ctrlPr>
             </m:dPr>
             <m:e>
+              <m:f>
+                <m:fPr>
+                  <m:ctrlPr>
+                    <w:rPr>
+                      <w:rFonts w:ascii="Cambria Math" w:hAnsi="Cambria Math" w:cs="Times New Roman"/>
+                      <w:i/>
+                      <w:sz w:val="24"/>
+                      <w:szCs w:val="24"/>
+                    </w:rPr>
+                  </m:ctrlPr>
+                </m:fPr>
+                <m:num>
+                  <m:r>
+                    <w:rPr>
+                      <w:rFonts w:ascii="Cambria Math" w:hAnsi="Cambria Math" w:cs="Times New Roman"/>
+                      <w:sz w:val="24"/>
+                      <w:szCs w:val="24"/>
+                    </w:rPr>
+                    <m:t>1</m:t>
+                  </m:r>
+                </m:num>
+                <m:den>
+                  <m:sSup>
+                    <m:sSupPr>
+                      <m:ctrlPr>
+                        <w:rPr>
+                          <w:rFonts w:ascii="Cambria Math" w:hAnsi="Cambria Math" w:cs="Times New Roman"/>
+                          <w:i/>
+                          <w:sz w:val="24"/>
+                          <w:szCs w:val="24"/>
+                        </w:rPr>
+                      </m:ctrlPr>
+                    </m:sSupPr>
+                    <m:e>
+                      <m:r>
+                        <w:rPr>
+                          <w:rFonts w:ascii="Cambria Math" w:hAnsi="Cambria Math" w:cs="Times New Roman"/>
+                          <w:sz w:val="24"/>
+                          <w:szCs w:val="24"/>
+                        </w:rPr>
+                        <m:t>π</m:t>
+                      </m:r>
+                    </m:e>
+                    <m:sup>
+                      <m:r>
+                        <w:rPr>
+                          <w:rFonts w:ascii="Cambria Math" w:hAnsi="Cambria Math" w:cs="Times New Roman"/>
+                          <w:sz w:val="24"/>
+                          <w:szCs w:val="24"/>
+                        </w:rPr>
+                        <m:t>2</m:t>
+                      </m:r>
+                    </m:sup>
+                  </m:sSup>
+                </m:den>
+              </m:f>
+            </m:e>
+          </m:d>
+          <m:r>
+            <w:rPr>
+              <w:rFonts w:ascii="Cambria Math" w:eastAsiaTheme="minorEastAsia" w:hAnsi="Cambria Math" w:cs="Times New Roman"/>
+              <w:sz w:val="24"/>
+              <w:szCs w:val="24"/>
+            </w:rPr>
+            <m:t xml:space="preserve"> × </m:t>
+          </m:r>
+          <m:d>
+            <m:dPr>
+              <m:ctrlPr>
+                <w:rPr>
+                  <w:rFonts w:ascii="Cambria Math" w:hAnsi="Cambria Math" w:cs="Times New Roman"/>
+                  <w:i/>
+                  <w:sz w:val="24"/>
+                  <w:szCs w:val="24"/>
+                </w:rPr>
+              </m:ctrlPr>
+            </m:dPr>
+            <m:e>
+              <m:r>
+                <w:rPr>
+                  <w:rFonts w:ascii="Cambria Math" w:hAnsi="Cambria Math" w:cs="Times New Roman"/>
+                  <w:sz w:val="24"/>
+                  <w:szCs w:val="24"/>
+                </w:rPr>
+                <m:t>4 - π</m:t>
+              </m:r>
+            </m:e>
+          </m:d>
+        </m:oMath>
+      </m:oMathPara>
+    </w:p>
+    <w:p>
+      <w:pPr>
+        <w:spacing w:line="360" w:lineRule="auto"/>
+        <w:jc w:val="center"/>
+        <w:rPr>
+          <w:rFonts w:ascii="Times New Roman" w:eastAsiaTheme="minorEastAsia" w:hAnsi="Times New Roman" w:cs="Times New Roman"/>
+          <w:sz w:val="24"/>
+          <w:szCs w:val="24"/>
+          <w:lang w:val="id-ID"/>
+        </w:rPr>
+      </w:pPr>
+    </w:p>
+    <w:p>
+      <w:pPr>
+        <w:spacing w:line="360" w:lineRule="auto"/>
+        <w:jc w:val="center"/>
+        <w:rPr>
+          <w:rFonts w:ascii="Times New Roman" w:eastAsiaTheme="minorEastAsia" w:hAnsi="Times New Roman" w:cs="Times New Roman"/>
+          <w:sz w:val="24"/>
+          <w:szCs w:val="24"/>
+        </w:rPr>
+      </w:pPr>
+      <m:oMathPara>
+        <m:oMath>
+          <m:r>
+            <w:rPr>
+              <w:rFonts w:ascii="Cambria Math" w:hAnsi="Cambria Math" w:cs="Times New Roman"/>
+              <w:sz w:val="24"/>
+              <w:szCs w:val="24"/>
+            </w:rPr>
+            <m:t xml:space="preserve"> Basel Problem = </m:t>
+          </m:r>
+          <m:sSup>
+            <m:sSupPr>
+              <m:ctrlPr>
+                <w:rPr>
+                  <w:rFonts w:ascii="Cambria Math" w:hAnsi="Cambria Math" w:cs="Times New Roman"/>
+                  <w:i/>
+                  <w:sz w:val="24"/>
+                  <w:szCs w:val="24"/>
+                </w:rPr>
+              </m:ctrlPr>
+            </m:sSupPr>
+            <m:e>
+              <m:r>
+                <w:rPr>
+                  <w:rFonts w:ascii="Cambria Math" w:hAnsi="Cambria Math" w:cs="Times New Roman"/>
+                  <w:sz w:val="24"/>
+                  <w:szCs w:val="24"/>
+                </w:rPr>
+                <m:t>π</m:t>
+              </m:r>
+            </m:e>
+            <m:sup>
               <m:d>
                 <m:dPr>
                   <m:ctrlPr>
@@ -341,86 +556,40 @@
                       <w:sz w:val="24"/>
                       <w:szCs w:val="24"/>
                     </w:rPr>
-                    <m:t>4 - π</m:t>
+                    <m:t>Omega</m:t>
                   </m:r>
                 </m:e>
               </m:d>
+            </m:sup>
+          </m:sSup>
+          <m:r>
+            <w:rPr>
+              <w:rFonts w:ascii="Cambria Math" w:eastAsiaTheme="minorEastAsia" w:hAnsi="Cambria Math" w:cs="Times New Roman"/>
+              <w:sz w:val="24"/>
+              <w:szCs w:val="24"/>
+            </w:rPr>
+            <m:t xml:space="preserve"> × </m:t>
+          </m:r>
+          <m:d>
+            <m:dPr>
+              <m:ctrlPr>
+                <w:rPr>
+                  <w:rFonts w:ascii="Cambria Math" w:hAnsi="Cambria Math" w:cs="Times New Roman"/>
+                  <w:i/>
+                  <w:sz w:val="24"/>
+                  <w:szCs w:val="24"/>
+                </w:rPr>
+              </m:ctrlPr>
+            </m:dPr>
+            <m:e>
               <m:r>
                 <w:rPr>
                   <w:rFonts w:ascii="Cambria Math" w:hAnsi="Cambria Math" w:cs="Times New Roman"/>
                   <w:sz w:val="24"/>
                   <w:szCs w:val="24"/>
                 </w:rPr>
-                <m:t xml:space="preserve"> </m:t>
+                <m:t>4 - π</m:t>
               </m:r>
-              <m:r>
-                <w:rPr>
-                  <w:rFonts w:ascii="Cambria Math" w:hAnsi="Cambria Math" w:cs="Times New Roman"/>
-                  <w:sz w:val="24"/>
-                  <w:szCs w:val="24"/>
-                </w:rPr>
-                <m:t>×</m:t>
-              </m:r>
-              <m:r>
-                <w:rPr>
-                  <w:rFonts w:ascii="Cambria Math" w:hAnsi="Cambria Math" w:cs="Times New Roman"/>
-                  <w:sz w:val="24"/>
-                  <w:szCs w:val="24"/>
-                </w:rPr>
-                <m:t xml:space="preserve"> </m:t>
-              </m:r>
-              <m:d>
-                <m:dPr>
-                  <m:ctrlPr>
-                    <w:rPr>
-                      <w:rFonts w:ascii="Cambria Math" w:hAnsi="Cambria Math" w:cs="Times New Roman"/>
-                      <w:i/>
-                      <w:sz w:val="24"/>
-                      <w:szCs w:val="24"/>
-                    </w:rPr>
-                  </m:ctrlPr>
-                </m:dPr>
-                <m:e>
-                  <m:d>
-                    <m:dPr>
-                      <m:ctrlPr>
-                        <w:rPr>
-                          <w:rFonts w:ascii="Cambria Math" w:hAnsi="Cambria Math" w:cs="Times New Roman"/>
-                          <w:i/>
-                          <w:sz w:val="24"/>
-                          <w:szCs w:val="24"/>
-                        </w:rPr>
-                      </m:ctrlPr>
-                    </m:dPr>
-                    <m:e>
-                      <m:r>
-                        <w:rPr>
-                          <w:rFonts w:ascii="Cambria Math" w:hAnsi="Cambria Math" w:cs="Times New Roman"/>
-                          <w:sz w:val="24"/>
-                          <w:szCs w:val="24"/>
-                        </w:rPr>
-                        <m:t xml:space="preserve"> -Omega</m:t>
-                      </m:r>
-                    </m:e>
-                  </m:d>
-                  <m:r>
-                    <w:rPr>
-                      <w:rFonts w:ascii="Cambria Math" w:hAnsi="Cambria Math" w:cs="Times New Roman"/>
-                      <w:sz w:val="24"/>
-                      <w:szCs w:val="24"/>
-                    </w:rPr>
-                    <m:t xml:space="preserve"> </m:t>
-                  </m:r>
-                  <m:r>
-                    <w:rPr>
-                      <w:rFonts w:ascii="Cambria Math" w:hAnsi="Cambria Math" w:cs="Times New Roman"/>
-                      <w:sz w:val="24"/>
-                      <w:szCs w:val="24"/>
-                    </w:rPr>
-                    <m:t>× π</m:t>
-                  </m:r>
-                </m:e>
-              </m:d>
             </m:e>
           </m:d>
         </m:oMath>
@@ -431,9 +600,10 @@
         <w:spacing w:line="360" w:lineRule="auto"/>
         <w:jc w:val="center"/>
         <w:rPr>
-          <w:rFonts w:ascii="Times New Roman" w:hAnsi="Times New Roman" w:cs="Times New Roman"/>
-          <w:sz w:val="24"/>
-          <w:szCs w:val="24"/>
+          <w:rFonts w:ascii="Times New Roman" w:eastAsiaTheme="minorEastAsia" w:hAnsi="Times New Roman" w:cs="Times New Roman"/>
+          <w:sz w:val="24"/>
+          <w:szCs w:val="24"/>
+          <w:lang w:val="id-ID"/>
         </w:rPr>
       </w:pPr>
     </w:p>
@@ -442,18 +612,153 @@
         <w:spacing w:line="360" w:lineRule="auto"/>
         <w:jc w:val="center"/>
         <w:rPr>
-          <w:rFonts w:ascii="Times New Roman" w:hAnsi="Times New Roman" w:cs="Times New Roman"/>
+          <w:rFonts w:ascii="Times New Roman" w:eastAsiaTheme="minorEastAsia" w:hAnsi="Times New Roman" w:cs="Times New Roman"/>
           <w:sz w:val="24"/>
           <w:szCs w:val="24"/>
         </w:rPr>
       </w:pPr>
+      <m:oMath>
+        <m:r>
+          <w:rPr>
+            <w:rFonts w:ascii="Cambria Math" w:hAnsi="Cambria Math" w:cs="Times New Roman"/>
+            <w:sz w:val="24"/>
+            <w:szCs w:val="24"/>
+          </w:rPr>
+          <m:t xml:space="preserve"> </m:t>
+        </m:r>
+        <m:r>
+          <w:rPr>
+            <w:rFonts w:ascii="Cambria Math" w:hAnsi="Cambria Math" w:cs="Times New Roman"/>
+            <w:sz w:val="24"/>
+            <w:szCs w:val="24"/>
+          </w:rPr>
+          <m:t>Omega</m:t>
+        </m:r>
+        <m:r>
+          <w:rPr>
+            <w:rFonts w:ascii="Cambria Math" w:hAnsi="Cambria Math" w:cs="Times New Roman"/>
+            <w:sz w:val="24"/>
+            <w:szCs w:val="24"/>
+          </w:rPr>
+          <m:t xml:space="preserve"> = </m:t>
+        </m:r>
+        <m:sSub>
+          <m:sSubPr>
+            <m:ctrlPr>
+              <w:rPr>
+                <w:rFonts w:ascii="Cambria Math" w:hAnsi="Cambria Math" w:cs="Times New Roman"/>
+                <w:i/>
+                <w:sz w:val="24"/>
+                <w:szCs w:val="24"/>
+              </w:rPr>
+            </m:ctrlPr>
+          </m:sSubPr>
+          <m:e>
+            <m:r>
+              <w:rPr>
+                <w:rFonts w:ascii="Cambria Math" w:hAnsi="Cambria Math" w:cs="Times New Roman"/>
+                <w:sz w:val="24"/>
+                <w:szCs w:val="24"/>
+              </w:rPr>
+              <m:t>π</m:t>
+            </m:r>
+          </m:e>
+          <m:sub>
+            <m:func>
+              <m:funcPr>
+                <m:ctrlPr>
+                  <w:rPr>
+                    <w:rFonts w:ascii="Cambria Math" w:hAnsi="Cambria Math" w:cs="Times New Roman"/>
+                    <w:i/>
+                    <w:sz w:val="24"/>
+                    <w:szCs w:val="24"/>
+                  </w:rPr>
+                </m:ctrlPr>
+              </m:funcPr>
+              <m:fName>
+                <m:r>
+                  <m:rPr>
+                    <m:sty m:val="p"/>
+                  </m:rPr>
+                  <w:rPr>
+                    <w:rFonts w:ascii="Cambria Math" w:hAnsi="Cambria Math" w:cs="Times New Roman"/>
+                  </w:rPr>
+                  <m:t>log</m:t>
+                </m:r>
+              </m:fName>
+              <m:e>
+                <m:d>
+                  <m:dPr>
+                    <m:ctrlPr>
+                      <w:rPr>
+                        <w:rFonts w:ascii="Cambria Math" w:hAnsi="Cambria Math" w:cs="Times New Roman"/>
+                        <w:i/>
+                        <w:sz w:val="24"/>
+                        <w:szCs w:val="24"/>
+                      </w:rPr>
+                    </m:ctrlPr>
+                  </m:dPr>
+                  <m:e>
+                    <m:f>
+                      <m:fPr>
+                        <m:ctrlPr>
+                          <w:rPr>
+                            <w:rFonts w:ascii="Cambria Math" w:hAnsi="Cambria Math" w:cs="Times New Roman"/>
+                            <w:i/>
+                            <w:sz w:val="24"/>
+                            <w:szCs w:val="24"/>
+                          </w:rPr>
+                        </m:ctrlPr>
+                      </m:fPr>
+                      <m:num>
+                        <m:r>
+                          <w:rPr>
+                            <w:rFonts w:ascii="Cambria Math" w:hAnsi="Cambria Math" w:cs="Times New Roman"/>
+                            <w:sz w:val="24"/>
+                            <w:szCs w:val="24"/>
+                          </w:rPr>
+                          <m:t>Basel Problem</m:t>
+                        </m:r>
+                      </m:num>
+                      <m:den>
+                        <m:d>
+                          <m:dPr>
+                            <m:ctrlPr>
+                              <w:rPr>
+                                <w:rFonts w:ascii="Cambria Math" w:hAnsi="Cambria Math" w:cs="Times New Roman"/>
+                                <w:i/>
+                                <w:sz w:val="24"/>
+                                <w:szCs w:val="24"/>
+                              </w:rPr>
+                            </m:ctrlPr>
+                          </m:dPr>
+                          <m:e>
+                            <m:r>
+                              <w:rPr>
+                                <w:rFonts w:ascii="Cambria Math" w:hAnsi="Cambria Math" w:cs="Times New Roman"/>
+                                <w:sz w:val="24"/>
+                                <w:szCs w:val="24"/>
+                              </w:rPr>
+                              <m:t>4 - π</m:t>
+                            </m:r>
+                          </m:e>
+                        </m:d>
+                      </m:den>
+                    </m:f>
+                  </m:e>
+                </m:d>
+              </m:e>
+            </m:func>
+          </m:sub>
+        </m:sSub>
+      </m:oMath>
       <w:r>
         <w:rPr>
-          <w:rFonts w:ascii="Times New Roman" w:hAnsi="Times New Roman" w:cs="Times New Roman"/>
-          <w:sz w:val="24"/>
-          <w:szCs w:val="24"/>
-        </w:rPr>
-        <w:t>Quote’s :</w:t>
+          <w:rFonts w:ascii="Times New Roman" w:eastAsiaTheme="minorEastAsia" w:hAnsi="Times New Roman" w:cs="Times New Roman"/>
+          <w:sz w:val="24"/>
+          <w:szCs w:val="24"/>
+        </w:rPr>
+        <w:t xml:space="preserve"> </w:t>
       </w:r>
     </w:p>
     <w:p>
@@ -466,13 +771,55 @@
           <w:szCs w:val="24"/>
         </w:rPr>
       </w:pPr>
+    </w:p>
+    <w:p>
+      <w:pPr>
+        <w:spacing w:line="360" w:lineRule="auto"/>
+        <w:jc w:val="center"/>
+        <w:rPr>
+          <w:rFonts w:ascii="Times New Roman" w:hAnsi="Times New Roman" w:cs="Times New Roman"/>
+          <w:sz w:val="24"/>
+          <w:szCs w:val="24"/>
+        </w:rPr>
+      </w:pPr>
+      <w:proofErr w:type="gramStart"/>
       <w:r>
         <w:rPr>
           <w:rFonts w:ascii="Times New Roman" w:hAnsi="Times New Roman" w:cs="Times New Roman"/>
           <w:sz w:val="24"/>
           <w:szCs w:val="24"/>
         </w:rPr>
-        <w:t>“ Business only Personal Branding and Personal Track Record Branding ”</w:t>
+        <w:t>Quote’s :</w:t>
+      </w:r>
+      <w:proofErr w:type="gramEnd"/>
+    </w:p>
+    <w:p>
+      <w:pPr>
+        <w:spacing w:line="360" w:lineRule="auto"/>
+        <w:jc w:val="center"/>
+        <w:rPr>
+          <w:rFonts w:ascii="Times New Roman" w:hAnsi="Times New Roman" w:cs="Times New Roman"/>
+          <w:sz w:val="24"/>
+          <w:szCs w:val="24"/>
+        </w:rPr>
+      </w:pPr>
+      <w:proofErr w:type="gramStart"/>
+      <w:r>
+        <w:rPr>
+          <w:rFonts w:ascii="Times New Roman" w:hAnsi="Times New Roman" w:cs="Times New Roman"/>
+          <w:sz w:val="24"/>
+          <w:szCs w:val="24"/>
+        </w:rPr>
+        <w:t>“ Business</w:t>
+      </w:r>
+      <w:proofErr w:type="gramEnd"/>
+      <w:r>
+        <w:rPr>
+          <w:rFonts w:ascii="Times New Roman" w:hAnsi="Times New Roman" w:cs="Times New Roman"/>
+          <w:sz w:val="24"/>
+          <w:szCs w:val="24"/>
+        </w:rPr>
+        <w:t xml:space="preserve"> only Personal Branding and Personal Track Record Branding ”</w:t>
       </w:r>
     </w:p>
     <w:p>
@@ -491,15 +838,43 @@
           <w:sz w:val="24"/>
           <w:szCs w:val="24"/>
         </w:rPr>
-        <w:t>Samuel Hasiholan Omega, S. Tr. T. (</w:t>
+        <w:t xml:space="preserve">Samuel </w:t>
       </w:r>
+      <w:proofErr w:type="spellStart"/>
       <w:r>
         <w:rPr>
           <w:rFonts w:ascii="Times New Roman" w:hAnsi="Times New Roman" w:cs="Times New Roman"/>
           <w:sz w:val="24"/>
           <w:szCs w:val="24"/>
         </w:rPr>
-        <w:t>Founder : BeruangLaut.ID</w:t>
+        <w:t>Hasiholan</w:t>
+      </w:r>
+      <w:proofErr w:type="spellEnd"/>
+      <w:r>
+        <w:rPr>
+          <w:rFonts w:ascii="Times New Roman" w:hAnsi="Times New Roman" w:cs="Times New Roman"/>
+          <w:sz w:val="24"/>
+          <w:szCs w:val="24"/>
+        </w:rPr>
+        <w:t xml:space="preserve"> Omega, S. Tr. T. (</w:t>
+      </w:r>
+      <w:proofErr w:type="gramStart"/>
+      <w:r>
+        <w:rPr>
+          <w:rFonts w:ascii="Times New Roman" w:hAnsi="Times New Roman" w:cs="Times New Roman"/>
+          <w:sz w:val="24"/>
+          <w:szCs w:val="24"/>
+        </w:rPr>
+        <w:t>Founder :</w:t>
+      </w:r>
+      <w:proofErr w:type="gramEnd"/>
+      <w:r>
+        <w:rPr>
+          <w:rFonts w:ascii="Times New Roman" w:hAnsi="Times New Roman" w:cs="Times New Roman"/>
+          <w:sz w:val="24"/>
+          <w:szCs w:val="24"/>
+        </w:rPr>
+        <w:t xml:space="preserve"> BeruangLaut.ID</w:t>
       </w:r>
       <w:r>
         <w:rPr>

</xml_diff>

<commit_message>
Relation of Basel Problem with Omega Contant | (16:49 (W . I . B [Waktu Indonesia bagian Barat]), 06/01/2026), Batam, Kepulauan Riau, Indonesia | #WARGABANTUWARGA #ACAB #LAWANPEMERINTAHINDONESIAKORUPPENINDASRAKYATINDONESIADENGANPENGETAHUAN #NUSANTARABERSATU #JANGANMAUDIADUDOMBAOLEHINTEL #NUSANTARAHOMODEUS #BHINNEKATUNGGALIKA
Relation of Basel Problem with Omega Contant | (16:49 (W . I . B [Waktu Indonesia bagian Barat]), 06/01/2026), Batam, Kepulauan Riau, Indonesia | #WARGABANTUWARGA #ACAB #LAWANPEMERINTAHINDONESIAKORUPPENINDASRAKYATINDONESIADENGANPENGETAHUAN #NUSANTARABERSATU #JANGANMAUDIADUDOMBAOLEHINTEL #NUSANTARAHOMODEUS #BHINNEKATUNGGALIKA
</commit_message>
<xml_diff>
--- a/Relation of Basel Problem with Omega Contant.docx
+++ b/Relation of Basel Problem with Omega Contant.docx
@@ -230,39 +230,7 @@
                       <w:sz w:val="24"/>
                       <w:szCs w:val="24"/>
                     </w:rPr>
-                    <m:t>4</m:t>
-                  </m:r>
-                  <m:r>
-                    <w:rPr>
-                      <w:rFonts w:ascii="Cambria Math" w:hAnsi="Cambria Math" w:cs="Times New Roman"/>
-                      <w:sz w:val="24"/>
-                      <w:szCs w:val="24"/>
-                    </w:rPr>
-                    <m:t xml:space="preserve"> </m:t>
-                  </m:r>
-                  <m:r>
-                    <w:rPr>
-                      <w:rFonts w:ascii="Cambria Math" w:hAnsi="Cambria Math" w:cs="Times New Roman"/>
-                      <w:sz w:val="24"/>
-                      <w:szCs w:val="24"/>
-                    </w:rPr>
-                    <m:t>-</m:t>
-                  </m:r>
-                  <m:r>
-                    <w:rPr>
-                      <w:rFonts w:ascii="Cambria Math" w:hAnsi="Cambria Math" w:cs="Times New Roman"/>
-                      <w:sz w:val="24"/>
-                      <w:szCs w:val="24"/>
-                    </w:rPr>
-                    <m:t xml:space="preserve"> </m:t>
-                  </m:r>
-                  <m:r>
-                    <w:rPr>
-                      <w:rFonts w:ascii="Cambria Math" w:hAnsi="Cambria Math" w:cs="Times New Roman"/>
-                      <w:sz w:val="24"/>
-                      <w:szCs w:val="24"/>
-                    </w:rPr>
-                    <m:t>π</m:t>
+                    <m:t>4 - π</m:t>
                   </m:r>
                 </m:e>
               </m:d>
@@ -276,8 +244,8 @@
             </w:rPr>
             <m:t xml:space="preserve"> = </m:t>
           </m:r>
-          <m:d>
-            <m:dPr>
+          <m:sSup>
+            <m:sSupPr>
               <m:ctrlPr>
                 <w:rPr>
                   <w:rFonts w:ascii="Cambria Math" w:hAnsi="Cambria Math" w:cs="Times New Roman"/>
@@ -286,66 +254,28 @@
                   <w:szCs w:val="24"/>
                 </w:rPr>
               </m:ctrlPr>
-            </m:dPr>
+            </m:sSupPr>
             <m:e>
-              <m:f>
-                <m:fPr>
-                  <m:ctrlPr>
-                    <w:rPr>
-                      <w:rFonts w:ascii="Cambria Math" w:hAnsi="Cambria Math" w:cs="Times New Roman"/>
-                      <w:i/>
-                      <w:sz w:val="24"/>
-                      <w:szCs w:val="24"/>
-                    </w:rPr>
-                  </m:ctrlPr>
-                </m:fPr>
-                <m:num>
-                  <m:r>
-                    <w:rPr>
-                      <w:rFonts w:ascii="Cambria Math" w:hAnsi="Cambria Math" w:cs="Times New Roman"/>
-                      <w:sz w:val="24"/>
-                      <w:szCs w:val="24"/>
-                    </w:rPr>
-                    <m:t>1</m:t>
-                  </m:r>
-                </m:num>
-                <m:den>
-                  <m:sSup>
-                    <m:sSupPr>
-                      <m:ctrlPr>
-                        <w:rPr>
-                          <w:rFonts w:ascii="Cambria Math" w:hAnsi="Cambria Math" w:cs="Times New Roman"/>
-                          <w:i/>
-                          <w:sz w:val="24"/>
-                          <w:szCs w:val="24"/>
-                        </w:rPr>
-                      </m:ctrlPr>
-                    </m:sSupPr>
-                    <m:e>
-                      <m:r>
-                        <w:rPr>
-                          <w:rFonts w:ascii="Cambria Math" w:hAnsi="Cambria Math" w:cs="Times New Roman"/>
-                          <w:sz w:val="24"/>
-                          <w:szCs w:val="24"/>
-                        </w:rPr>
-                        <m:t>π</m:t>
-                      </m:r>
-                    </m:e>
-                    <m:sup>
-                      <m:r>
-                        <w:rPr>
-                          <w:rFonts w:ascii="Cambria Math" w:hAnsi="Cambria Math" w:cs="Times New Roman"/>
-                          <w:sz w:val="24"/>
-                          <w:szCs w:val="24"/>
-                        </w:rPr>
-                        <m:t>2</m:t>
-                      </m:r>
-                    </m:sup>
-                  </m:sSup>
-                </m:den>
-              </m:f>
+              <m:r>
+                <w:rPr>
+                  <w:rFonts w:ascii="Cambria Math" w:hAnsi="Cambria Math" w:cs="Times New Roman"/>
+                  <w:sz w:val="24"/>
+                  <w:szCs w:val="24"/>
+                </w:rPr>
+                <m:t>π</m:t>
+              </m:r>
             </m:e>
-          </m:d>
+            <m:sup>
+              <m:r>
+                <w:rPr>
+                  <w:rFonts w:ascii="Cambria Math" w:hAnsi="Cambria Math" w:cs="Times New Roman"/>
+                  <w:sz w:val="24"/>
+                  <w:szCs w:val="24"/>
+                </w:rPr>
+                <m:t>2</m:t>
+              </m:r>
+            </m:sup>
+          </m:sSup>
         </m:oMath>
       </m:oMathPara>
     </w:p>
@@ -381,8 +311,8 @@
             </w:rPr>
             <m:t xml:space="preserve"> Basel Problem = </m:t>
           </m:r>
-          <m:d>
-            <m:dPr>
+          <m:sSup>
+            <m:sSupPr>
               <m:ctrlPr>
                 <w:rPr>
                   <w:rFonts w:ascii="Cambria Math" w:hAnsi="Cambria Math" w:cs="Times New Roman"/>
@@ -391,66 +321,28 @@
                   <w:szCs w:val="24"/>
                 </w:rPr>
               </m:ctrlPr>
-            </m:dPr>
+            </m:sSupPr>
             <m:e>
-              <m:f>
-                <m:fPr>
-                  <m:ctrlPr>
-                    <w:rPr>
-                      <w:rFonts w:ascii="Cambria Math" w:hAnsi="Cambria Math" w:cs="Times New Roman"/>
-                      <w:i/>
-                      <w:sz w:val="24"/>
-                      <w:szCs w:val="24"/>
-                    </w:rPr>
-                  </m:ctrlPr>
-                </m:fPr>
-                <m:num>
-                  <m:r>
-                    <w:rPr>
-                      <w:rFonts w:ascii="Cambria Math" w:hAnsi="Cambria Math" w:cs="Times New Roman"/>
-                      <w:sz w:val="24"/>
-                      <w:szCs w:val="24"/>
-                    </w:rPr>
-                    <m:t>1</m:t>
-                  </m:r>
-                </m:num>
-                <m:den>
-                  <m:sSup>
-                    <m:sSupPr>
-                      <m:ctrlPr>
-                        <w:rPr>
-                          <w:rFonts w:ascii="Cambria Math" w:hAnsi="Cambria Math" w:cs="Times New Roman"/>
-                          <w:i/>
-                          <w:sz w:val="24"/>
-                          <w:szCs w:val="24"/>
-                        </w:rPr>
-                      </m:ctrlPr>
-                    </m:sSupPr>
-                    <m:e>
-                      <m:r>
-                        <w:rPr>
-                          <w:rFonts w:ascii="Cambria Math" w:hAnsi="Cambria Math" w:cs="Times New Roman"/>
-                          <w:sz w:val="24"/>
-                          <w:szCs w:val="24"/>
-                        </w:rPr>
-                        <m:t>π</m:t>
-                      </m:r>
-                    </m:e>
-                    <m:sup>
-                      <m:r>
-                        <w:rPr>
-                          <w:rFonts w:ascii="Cambria Math" w:hAnsi="Cambria Math" w:cs="Times New Roman"/>
-                          <w:sz w:val="24"/>
-                          <w:szCs w:val="24"/>
-                        </w:rPr>
-                        <m:t>2</m:t>
-                      </m:r>
-                    </m:sup>
-                  </m:sSup>
-                </m:den>
-              </m:f>
+              <m:r>
+                <w:rPr>
+                  <w:rFonts w:ascii="Cambria Math" w:hAnsi="Cambria Math" w:cs="Times New Roman"/>
+                  <w:sz w:val="24"/>
+                  <w:szCs w:val="24"/>
+                </w:rPr>
+                <m:t>π</m:t>
+              </m:r>
             </m:e>
-          </m:d>
+            <m:sup>
+              <m:r>
+                <w:rPr>
+                  <w:rFonts w:ascii="Cambria Math" w:hAnsi="Cambria Math" w:cs="Times New Roman"/>
+                  <w:sz w:val="24"/>
+                  <w:szCs w:val="24"/>
+                </w:rPr>
+                <m:t>2</m:t>
+              </m:r>
+            </m:sup>
+          </m:sSup>
           <m:r>
             <w:rPr>
               <w:rFonts w:ascii="Cambria Math" w:eastAsiaTheme="minorEastAsia" w:hAnsi="Cambria Math" w:cs="Times New Roman"/>
@@ -556,6 +448,14 @@
                       <w:sz w:val="24"/>
                       <w:szCs w:val="24"/>
                     </w:rPr>
+                    <m:t>-</m:t>
+                  </m:r>
+                  <m:r>
+                    <w:rPr>
+                      <w:rFonts w:ascii="Cambria Math" w:hAnsi="Cambria Math" w:cs="Times New Roman"/>
+                      <w:sz w:val="24"/>
+                      <w:szCs w:val="24"/>
+                    </w:rPr>
                     <m:t>Omega</m:t>
                   </m:r>
                 </m:e>
@@ -615,6 +515,7 @@
           <w:rFonts w:ascii="Times New Roman" w:eastAsiaTheme="minorEastAsia" w:hAnsi="Times New Roman" w:cs="Times New Roman"/>
           <w:sz w:val="24"/>
           <w:szCs w:val="24"/>
+          <w:lang w:val="id-ID"/>
         </w:rPr>
       </w:pPr>
       <m:oMath>
@@ -623,22 +524,49 @@
             <w:rFonts w:ascii="Cambria Math" w:hAnsi="Cambria Math" w:cs="Times New Roman"/>
             <w:sz w:val="24"/>
             <w:szCs w:val="24"/>
+            <w:lang w:val="id-ID"/>
           </w:rPr>
           <m:t xml:space="preserve"> </m:t>
         </m:r>
+        <m:d>
+          <m:dPr>
+            <m:ctrlPr>
+              <w:rPr>
+                <w:rFonts w:ascii="Cambria Math" w:hAnsi="Cambria Math" w:cs="Times New Roman"/>
+                <w:i/>
+                <w:sz w:val="24"/>
+                <w:szCs w:val="24"/>
+                <w:lang w:val="id-ID"/>
+              </w:rPr>
+            </m:ctrlPr>
+          </m:dPr>
+          <m:e>
+            <m:r>
+              <w:rPr>
+                <w:rFonts w:ascii="Cambria Math" w:hAnsi="Cambria Math" w:cs="Times New Roman"/>
+                <w:sz w:val="24"/>
+                <w:szCs w:val="24"/>
+                <w:lang w:val="id-ID"/>
+              </w:rPr>
+              <m:t xml:space="preserve"> -</m:t>
+            </m:r>
+            <m:r>
+              <w:rPr>
+                <w:rFonts w:ascii="Cambria Math" w:hAnsi="Cambria Math" w:cs="Times New Roman"/>
+                <w:sz w:val="24"/>
+                <w:szCs w:val="24"/>
+                <w:lang w:val="id-ID"/>
+              </w:rPr>
+              <m:t>Omega</m:t>
+            </m:r>
+          </m:e>
+        </m:d>
         <m:r>
           <w:rPr>
             <w:rFonts w:ascii="Cambria Math" w:hAnsi="Cambria Math" w:cs="Times New Roman"/>
             <w:sz w:val="24"/>
             <w:szCs w:val="24"/>
-          </w:rPr>
-          <m:t>Omega</m:t>
-        </m:r>
-        <m:r>
-          <w:rPr>
-            <w:rFonts w:ascii="Cambria Math" w:hAnsi="Cambria Math" w:cs="Times New Roman"/>
-            <w:sz w:val="24"/>
-            <w:szCs w:val="24"/>
+            <w:lang w:val="id-ID"/>
           </w:rPr>
           <m:t xml:space="preserve"> = </m:t>
         </m:r>
@@ -659,6 +587,7 @@
                 <w:rFonts w:ascii="Cambria Math" w:hAnsi="Cambria Math" w:cs="Times New Roman"/>
                 <w:sz w:val="24"/>
                 <w:szCs w:val="24"/>
+                <w:lang w:val="id-ID"/>
               </w:rPr>
               <m:t>π</m:t>
             </m:r>
@@ -682,6 +611,7 @@
                   </m:rPr>
                   <w:rPr>
                     <w:rFonts w:ascii="Cambria Math" w:hAnsi="Cambria Math" w:cs="Times New Roman"/>
+                    <w:lang w:val="id-ID"/>
                   </w:rPr>
                   <m:t>log</m:t>
                 </m:r>
@@ -716,6 +646,7 @@
                             <w:rFonts w:ascii="Cambria Math" w:hAnsi="Cambria Math" w:cs="Times New Roman"/>
                             <w:sz w:val="24"/>
                             <w:szCs w:val="24"/>
+                            <w:lang w:val="id-ID"/>
                           </w:rPr>
                           <m:t>Basel Problem</m:t>
                         </m:r>
@@ -738,6 +669,7 @@
                                 <w:rFonts w:ascii="Cambria Math" w:hAnsi="Cambria Math" w:cs="Times New Roman"/>
                                 <w:sz w:val="24"/>
                                 <w:szCs w:val="24"/>
+                                <w:lang w:val="id-ID"/>
                               </w:rPr>
                               <m:t>4 - π</m:t>
                             </m:r>
@@ -757,6 +689,7 @@
           <w:rFonts w:ascii="Times New Roman" w:eastAsiaTheme="minorEastAsia" w:hAnsi="Times New Roman" w:cs="Times New Roman"/>
           <w:sz w:val="24"/>
           <w:szCs w:val="24"/>
+          <w:lang w:val="id-ID"/>
         </w:rPr>
         <w:t xml:space="preserve"> </w:t>
       </w:r>
@@ -769,6 +702,7 @@
           <w:rFonts w:ascii="Times New Roman" w:hAnsi="Times New Roman" w:cs="Times New Roman"/>
           <w:sz w:val="24"/>
           <w:szCs w:val="24"/>
+          <w:lang w:val="id-ID"/>
         </w:rPr>
       </w:pPr>
     </w:p>
@@ -874,15 +808,7 @@
           <w:sz w:val="24"/>
           <w:szCs w:val="24"/>
         </w:rPr>
-        <w:t xml:space="preserve"> BeruangLaut.ID</w:t>
-      </w:r>
-      <w:r>
-        <w:rPr>
-          <w:rFonts w:ascii="Times New Roman" w:hAnsi="Times New Roman" w:cs="Times New Roman"/>
-          <w:sz w:val="24"/>
-          <w:szCs w:val="24"/>
-        </w:rPr>
-        <w:t>)</w:t>
+        <w:t xml:space="preserve"> BeruangLaut.ID)</w:t>
       </w:r>
     </w:p>
     <w:sectPr>

</xml_diff>